<commit_message>
Corrected title of teacher meeting minutes for 4-2
</commit_message>
<xml_diff>
--- a/Documents/Meetings/4_2_2015_TeacherMeeting/3_TeacherMeeting.docx
+++ b/Documents/Meetings/4_2_2015_TeacherMeeting/3_TeacherMeeting.docx
@@ -20,7 +20,29 @@
           <w:szCs w:val="24"/>
           <w:u w:val="single"/>
         </w:rPr>
-        <w:t xml:space="preserve">Tune Squad Meeting Minutes </w:t>
+        <w:t xml:space="preserve">Tune Squad </w:t>
+      </w:r>
+      <w:r>
+        <w:rPr>
+          <w:rFonts w:ascii="Times New Roman" w:hAnsi="Times New Roman" w:cs="Times New Roman"/>
+          <w:b/>
+          <w:sz w:val="24"/>
+          <w:szCs w:val="24"/>
+          <w:u w:val="single"/>
+        </w:rPr>
+        <w:t xml:space="preserve">Teacher </w:t>
+      </w:r>
+      <w:bookmarkStart w:id="0" w:name="_GoBack"/>
+      <w:bookmarkEnd w:id="0"/>
+      <w:r>
+        <w:rPr>
+          <w:rFonts w:ascii="Times New Roman" w:hAnsi="Times New Roman" w:cs="Times New Roman"/>
+          <w:b/>
+          <w:sz w:val="24"/>
+          <w:szCs w:val="24"/>
+          <w:u w:val="single"/>
+        </w:rPr>
+        <w:t xml:space="preserve">Meeting Minutes </w:t>
       </w:r>
     </w:p>
     <w:p>
@@ -728,8 +750,6 @@
         <w:tab/>
         <w:t>Scheduling</w:t>
       </w:r>
-      <w:bookmarkStart w:id="0" w:name="_GoBack"/>
-      <w:bookmarkEnd w:id="0"/>
     </w:p>
     <w:sectPr>
       <w:headerReference w:type="default" r:id="rId8"/>

</xml_diff>